<commit_message>
TIVAC TIRTOS Assignment Report
</commit_message>
<xml_diff>
--- a/TIVAC/TIVAC_TIRTOS_Assignment/CpE403_TIVACTIRTOS_Report.docx
+++ b/TIVAC/TIVAC_TIRTOS_Assignment/CpE403_TIVACTIRTOS_Report.docx
@@ -1,6 +1,6 @@
 
 <file path=word/document.xml><?xml version="1.0" encoding="utf-8"?>
-<w:document xmlns:wpc="http://schemas.microsoft.com/office/word/2010/wordprocessingCanvas" xmlns:cx="http://schemas.microsoft.com/office/drawing/2014/chartex" xmlns:cx1="http://schemas.microsoft.com/office/drawing/2015/9/8/chartex" xmlns:mc="http://schemas.openxmlformats.org/markup-compatibility/2006" xmlns:o="urn:schemas-microsoft-com:office:office" xmlns:r="http://schemas.openxmlformats.org/officeDocument/2006/relationships" xmlns:m="http://schemas.openxmlformats.org/officeDocument/2006/math" xmlns:v="urn:schemas-microsoft-com:vml" xmlns:wp14="http://schemas.microsoft.com/office/word/2010/wordprocessingDrawing" xmlns:wp="http://schemas.openxmlformats.org/drawingml/2006/wordprocessingDrawing" xmlns:w10="urn:schemas-microsoft-com:office:word" xmlns:w="http://schemas.openxmlformats.org/wordprocessingml/2006/main" xmlns:w14="http://schemas.microsoft.com/office/word/2010/wordml" xmlns:w15="http://schemas.microsoft.com/office/word/2012/wordml" xmlns:w16se="http://schemas.microsoft.com/office/word/2015/wordml/symex" xmlns:wpg="http://schemas.microsoft.com/office/word/2010/wordprocessingGroup" xmlns:wpi="http://schemas.microsoft.com/office/word/2010/wordprocessingInk" xmlns:wne="http://schemas.microsoft.com/office/word/2006/wordml" xmlns:wps="http://schemas.microsoft.com/office/word/2010/wordprocessingShape" mc:Ignorable="w14 w15 w16se wp14">
+<w:document xmlns:wpc="http://schemas.microsoft.com/office/word/2010/wordprocessingCanvas" xmlns:cx="http://schemas.microsoft.com/office/drawing/2014/chartex" xmlns:cx1="http://schemas.microsoft.com/office/drawing/2015/9/8/chartex" xmlns:cx2="http://schemas.microsoft.com/office/drawing/2015/10/21/chartex" xmlns:cx3="http://schemas.microsoft.com/office/drawing/2016/5/9/chartex" xmlns:cx4="http://schemas.microsoft.com/office/drawing/2016/5/10/chartex" xmlns:cx5="http://schemas.microsoft.com/office/drawing/2016/5/11/chartex" xmlns:cx6="http://schemas.microsoft.com/office/drawing/2016/5/12/chartex" xmlns:cx7="http://schemas.microsoft.com/office/drawing/2016/5/13/chartex" xmlns:cx8="http://schemas.microsoft.com/office/drawing/2016/5/14/chartex" xmlns:mc="http://schemas.openxmlformats.org/markup-compatibility/2006" xmlns:aink="http://schemas.microsoft.com/office/drawing/2016/ink" xmlns:am3d="http://schemas.microsoft.com/office/drawing/2017/model3d" xmlns:o="urn:schemas-microsoft-com:office:office" xmlns:r="http://schemas.openxmlformats.org/officeDocument/2006/relationships" xmlns:m="http://schemas.openxmlformats.org/officeDocument/2006/math" xmlns:v="urn:schemas-microsoft-com:vml" xmlns:wp14="http://schemas.microsoft.com/office/word/2010/wordprocessingDrawing" xmlns:wp="http://schemas.openxmlformats.org/drawingml/2006/wordprocessingDrawing" xmlns:w10="urn:schemas-microsoft-com:office:word" xmlns:w="http://schemas.openxmlformats.org/wordprocessingml/2006/main" xmlns:w14="http://schemas.microsoft.com/office/word/2010/wordml" xmlns:w15="http://schemas.microsoft.com/office/word/2012/wordml" xmlns:w16cid="http://schemas.microsoft.com/office/word/2016/wordml/cid" xmlns:w16se="http://schemas.microsoft.com/office/word/2015/wordml/symex" xmlns:wpg="http://schemas.microsoft.com/office/word/2010/wordprocessingGroup" xmlns:wpi="http://schemas.microsoft.com/office/word/2010/wordprocessingInk" xmlns:wne="http://schemas.microsoft.com/office/word/2006/wordml" xmlns:wps="http://schemas.microsoft.com/office/word/2010/wordprocessingShape" mc:Ignorable="w14 w15 w16se w16cid wp14">
   <w:body>
     <w:p>
       <w:pPr>
@@ -70,8 +70,6 @@
       <w:r>
         <w:t>https://youtu.be/9pXOSxHbD2Y</w:t>
       </w:r>
-      <w:bookmarkStart w:id="0" w:name="_GoBack"/>
-      <w:bookmarkEnd w:id="0"/>
     </w:p>
     <w:p>
       <w:pPr>
@@ -264,11 +262,73 @@
         <w:spacing w:after="604"/>
         <w:ind w:left="-5"/>
       </w:pPr>
+      <w:bookmarkStart w:id="0" w:name="_GoBack"/>
       <w:r>
         <w:rPr>
           <w:noProof/>
         </w:rPr>
         <w:lastRenderedPageBreak/>
+        <w:drawing>
+          <wp:anchor distT="0" distB="0" distL="114300" distR="114300" simplePos="0" relativeHeight="251658240" behindDoc="0" locked="0" layoutInCell="1" allowOverlap="1">
+            <wp:simplePos x="0" y="0"/>
+            <wp:positionH relativeFrom="page">
+              <wp:posOffset>95250</wp:posOffset>
+            </wp:positionH>
+            <wp:positionV relativeFrom="paragraph">
+              <wp:posOffset>3018790</wp:posOffset>
+            </wp:positionV>
+            <wp:extent cx="7560107" cy="3629025"/>
+            <wp:effectExtent l="0" t="0" r="3175" b="0"/>
+            <wp:wrapTopAndBottom/>
+            <wp:docPr id="2" name="Picture 2"/>
+            <wp:cNvGraphicFramePr>
+              <a:graphicFrameLocks xmlns:a="http://schemas.openxmlformats.org/drawingml/2006/main" noChangeAspect="1"/>
+            </wp:cNvGraphicFramePr>
+            <a:graphic xmlns:a="http://schemas.openxmlformats.org/drawingml/2006/main">
+              <a:graphicData uri="http://schemas.openxmlformats.org/drawingml/2006/picture">
+                <pic:pic xmlns:pic="http://schemas.openxmlformats.org/drawingml/2006/picture">
+                  <pic:nvPicPr>
+                    <pic:cNvPr id="2" name="Capture.PNG"/>
+                    <pic:cNvPicPr/>
+                  </pic:nvPicPr>
+                  <pic:blipFill>
+                    <a:blip r:embed="rId8" cstate="print">
+                      <a:extLst>
+                        <a:ext uri="{28A0092B-C50C-407E-A947-70E740481C1C}">
+                          <a14:useLocalDpi xmlns:a14="http://schemas.microsoft.com/office/drawing/2010/main" val="0"/>
+                        </a:ext>
+                      </a:extLst>
+                    </a:blip>
+                    <a:stretch>
+                      <a:fillRect/>
+                    </a:stretch>
+                  </pic:blipFill>
+                  <pic:spPr>
+                    <a:xfrm>
+                      <a:off x="0" y="0"/>
+                      <a:ext cx="7560107" cy="3629025"/>
+                    </a:xfrm>
+                    <a:prstGeom prst="rect">
+                      <a:avLst/>
+                    </a:prstGeom>
+                  </pic:spPr>
+                </pic:pic>
+              </a:graphicData>
+            </a:graphic>
+            <wp14:sizeRelH relativeFrom="margin">
+              <wp14:pctWidth>0</wp14:pctWidth>
+            </wp14:sizeRelH>
+            <wp14:sizeRelV relativeFrom="margin">
+              <wp14:pctHeight>0</wp14:pctHeight>
+            </wp14:sizeRelV>
+          </wp:anchor>
+        </w:drawing>
+      </w:r>
+      <w:bookmarkEnd w:id="0"/>
+      <w:r>
+        <w:rPr>
+          <w:noProof/>
+        </w:rPr>
         <w:drawing>
           <wp:inline distT="0" distB="0" distL="0" distR="0">
             <wp:extent cx="3688400" cy="2550381"/>
@@ -285,7 +345,7 @@
                     <pic:cNvPicPr/>
                   </pic:nvPicPr>
                   <pic:blipFill>
-                    <a:blip r:embed="rId8" cstate="print">
+                    <a:blip r:embed="rId9" cstate="print">
                       <a:extLst>
                         <a:ext uri="{28A0092B-C50C-407E-A947-70E740481C1C}">
                           <a14:useLocalDpi xmlns:a14="http://schemas.microsoft.com/office/drawing/2010/main" val="0"/>
@@ -314,9 +374,33 @@
     </w:p>
     <w:p>
       <w:pPr>
+        <w:spacing w:after="604"/>
         <w:ind w:left="-5"/>
       </w:pPr>
-      <w:r>
+    </w:p>
+    <w:p>
+      <w:pPr>
+        <w:spacing w:after="604"/>
+        <w:ind w:left="-5"/>
+      </w:pPr>
+      <w:r>
+        <w:t xml:space="preserve">Above is a picture of the execution graph. Due to the sampling of the execution graph being little more than a millisecond, the graph was only able to capture one instance of a task (which is the switch read task denoted by </w:t>
+      </w:r>
+      <w:proofErr w:type="spellStart"/>
+      <w:r>
+        <w:t>SRfun</w:t>
+      </w:r>
+      <w:proofErr w:type="spellEnd"/>
+      <w:r>
+        <w:t>). The execution graph was able to show the distance between two hardware interrupts which was about 1ms.</w:t>
+      </w:r>
+    </w:p>
+    <w:p>
+      <w:pPr>
+        <w:ind w:left="-5"/>
+      </w:pPr>
+      <w:r>
+        <w:lastRenderedPageBreak/>
         <w:t xml:space="preserve">IIMPLEMENTATION: </w:t>
       </w:r>
     </w:p>
@@ -365,7 +449,7 @@
                     <pic:cNvPicPr/>
                   </pic:nvPicPr>
                   <pic:blipFill>
-                    <a:blip r:embed="rId9">
+                    <a:blip r:embed="rId10">
                       <a:extLst>
                         <a:ext uri="{28A0092B-C50C-407E-A947-70E740481C1C}">
                           <a14:useLocalDpi xmlns:a14="http://schemas.microsoft.com/office/drawing/2010/main" val="0"/>
@@ -439,6 +523,7 @@
         <w:rPr>
           <w:noProof/>
         </w:rPr>
+        <w:lastRenderedPageBreak/>
         <w:drawing>
           <wp:inline distT="0" distB="0" distL="0" distR="0" wp14:anchorId="0140BB51" wp14:editId="2B5EBEA3">
             <wp:extent cx="5943600" cy="2911475"/>
@@ -455,7 +540,7 @@
                     <pic:cNvPicPr/>
                   </pic:nvPicPr>
                   <pic:blipFill>
-                    <a:blip r:embed="rId10">
+                    <a:blip r:embed="rId11">
                       <a:extLst>
                         <a:ext uri="{28A0092B-C50C-407E-A947-70E740481C1C}">
                           <a14:useLocalDpi xmlns:a14="http://schemas.microsoft.com/office/drawing/2010/main" val="0"/>
@@ -529,7 +614,7 @@
                     <pic:cNvPicPr/>
                   </pic:nvPicPr>
                   <pic:blipFill>
-                    <a:blip r:embed="rId11">
+                    <a:blip r:embed="rId12">
                       <a:extLst>
                         <a:ext uri="{28A0092B-C50C-407E-A947-70E740481C1C}">
                           <a14:useLocalDpi xmlns:a14="http://schemas.microsoft.com/office/drawing/2010/main" val="0"/>
@@ -576,7 +661,7 @@
                     <pic:cNvPicPr/>
                   </pic:nvPicPr>
                   <pic:blipFill>
-                    <a:blip r:embed="rId12">
+                    <a:blip r:embed="rId13">
                       <a:extLst>
                         <a:ext uri="{28A0092B-C50C-407E-A947-70E740481C1C}">
                           <a14:useLocalDpi xmlns:a14="http://schemas.microsoft.com/office/drawing/2010/main" val="0"/>
@@ -623,7 +708,7 @@
                     <pic:cNvPicPr/>
                   </pic:nvPicPr>
                   <pic:blipFill>
-                    <a:blip r:embed="rId13">
+                    <a:blip r:embed="rId14">
                       <a:extLst>
                         <a:ext uri="{28A0092B-C50C-407E-A947-70E740481C1C}">
                           <a14:useLocalDpi xmlns:a14="http://schemas.microsoft.com/office/drawing/2010/main" val="0"/>
@@ -670,7 +755,7 @@
                     <pic:cNvPicPr/>
                   </pic:nvPicPr>
                   <pic:blipFill>
-                    <a:blip r:embed="rId14">
+                    <a:blip r:embed="rId15">
                       <a:extLst>
                         <a:ext uri="{28A0092B-C50C-407E-A947-70E740481C1C}">
                           <a14:useLocalDpi xmlns:a14="http://schemas.microsoft.com/office/drawing/2010/main" val="0"/>
@@ -717,7 +802,7 @@
                     <pic:cNvPicPr/>
                   </pic:nvPicPr>
                   <pic:blipFill>
-                    <a:blip r:embed="rId15">
+                    <a:blip r:embed="rId16">
                       <a:extLst>
                         <a:ext uri="{28A0092B-C50C-407E-A947-70E740481C1C}">
                           <a14:useLocalDpi xmlns:a14="http://schemas.microsoft.com/office/drawing/2010/main" val="0"/>
@@ -764,7 +849,7 @@
                     <pic:cNvPicPr/>
                   </pic:nvPicPr>
                   <pic:blipFill>
-                    <a:blip r:embed="rId16">
+                    <a:blip r:embed="rId17">
                       <a:extLst>
                         <a:ext uri="{28A0092B-C50C-407E-A947-70E740481C1C}">
                           <a14:useLocalDpi xmlns:a14="http://schemas.microsoft.com/office/drawing/2010/main" val="0"/>
@@ -811,7 +896,7 @@
                     <pic:cNvPicPr/>
                   </pic:nvPicPr>
                   <pic:blipFill>
-                    <a:blip r:embed="rId17">
+                    <a:blip r:embed="rId18">
                       <a:extLst>
                         <a:ext uri="{28A0092B-C50C-407E-A947-70E740481C1C}">
                           <a14:useLocalDpi xmlns:a14="http://schemas.microsoft.com/office/drawing/2010/main" val="0"/>
@@ -858,7 +943,7 @@
                     <pic:cNvPicPr/>
                   </pic:nvPicPr>
                   <pic:blipFill>
-                    <a:blip r:embed="rId18">
+                    <a:blip r:embed="rId19">
                       <a:extLst>
                         <a:ext uri="{28A0092B-C50C-407E-A947-70E740481C1C}">
                           <a14:useLocalDpi xmlns:a14="http://schemas.microsoft.com/office/drawing/2010/main" val="0"/>
@@ -932,12 +1017,12 @@
       </w:r>
     </w:p>
     <w:sectPr>
-      <w:headerReference w:type="even" r:id="rId19"/>
-      <w:headerReference w:type="default" r:id="rId20"/>
-      <w:footerReference w:type="even" r:id="rId21"/>
-      <w:footerReference w:type="default" r:id="rId22"/>
-      <w:headerReference w:type="first" r:id="rId23"/>
-      <w:footerReference w:type="first" r:id="rId24"/>
+      <w:headerReference w:type="even" r:id="rId20"/>
+      <w:headerReference w:type="default" r:id="rId21"/>
+      <w:footerReference w:type="even" r:id="rId22"/>
+      <w:footerReference w:type="default" r:id="rId23"/>
+      <w:headerReference w:type="first" r:id="rId24"/>
+      <w:footerReference w:type="first" r:id="rId25"/>
       <w:pgSz w:w="12240" w:h="15840"/>
       <w:pgMar w:top="1440" w:right="1440" w:bottom="1440" w:left="1440" w:header="720" w:footer="720" w:gutter="0"/>
       <w:cols w:space="720"/>
@@ -947,7 +1032,7 @@
 </file>
 
 <file path=word/endnotes.xml><?xml version="1.0" encoding="utf-8"?>
-<w:endnotes xmlns:wpc="http://schemas.microsoft.com/office/word/2010/wordprocessingCanvas" xmlns:cx="http://schemas.microsoft.com/office/drawing/2014/chartex" xmlns:cx1="http://schemas.microsoft.com/office/drawing/2015/9/8/chartex" xmlns:mc="http://schemas.openxmlformats.org/markup-compatibility/2006" xmlns:o="urn:schemas-microsoft-com:office:office" xmlns:r="http://schemas.openxmlformats.org/officeDocument/2006/relationships" xmlns:m="http://schemas.openxmlformats.org/officeDocument/2006/math" xmlns:v="urn:schemas-microsoft-com:vml" xmlns:wp14="http://schemas.microsoft.com/office/word/2010/wordprocessingDrawing" xmlns:wp="http://schemas.openxmlformats.org/drawingml/2006/wordprocessingDrawing" xmlns:w10="urn:schemas-microsoft-com:office:word" xmlns:w="http://schemas.openxmlformats.org/wordprocessingml/2006/main" xmlns:w14="http://schemas.microsoft.com/office/word/2010/wordml" xmlns:w15="http://schemas.microsoft.com/office/word/2012/wordml" xmlns:w16se="http://schemas.microsoft.com/office/word/2015/wordml/symex" xmlns:wpg="http://schemas.microsoft.com/office/word/2010/wordprocessingGroup" xmlns:wpi="http://schemas.microsoft.com/office/word/2010/wordprocessingInk" xmlns:wne="http://schemas.microsoft.com/office/word/2006/wordml" xmlns:wps="http://schemas.microsoft.com/office/word/2010/wordprocessingShape" mc:Ignorable="w14 w15 w16se wp14">
+<w:endnotes xmlns:wpc="http://schemas.microsoft.com/office/word/2010/wordprocessingCanvas" xmlns:cx="http://schemas.microsoft.com/office/drawing/2014/chartex" xmlns:cx1="http://schemas.microsoft.com/office/drawing/2015/9/8/chartex" xmlns:cx2="http://schemas.microsoft.com/office/drawing/2015/10/21/chartex" xmlns:cx3="http://schemas.microsoft.com/office/drawing/2016/5/9/chartex" xmlns:cx4="http://schemas.microsoft.com/office/drawing/2016/5/10/chartex" xmlns:cx5="http://schemas.microsoft.com/office/drawing/2016/5/11/chartex" xmlns:cx6="http://schemas.microsoft.com/office/drawing/2016/5/12/chartex" xmlns:cx7="http://schemas.microsoft.com/office/drawing/2016/5/13/chartex" xmlns:cx8="http://schemas.microsoft.com/office/drawing/2016/5/14/chartex" xmlns:mc="http://schemas.openxmlformats.org/markup-compatibility/2006" xmlns:aink="http://schemas.microsoft.com/office/drawing/2016/ink" xmlns:am3d="http://schemas.microsoft.com/office/drawing/2017/model3d" xmlns:o="urn:schemas-microsoft-com:office:office" xmlns:r="http://schemas.openxmlformats.org/officeDocument/2006/relationships" xmlns:m="http://schemas.openxmlformats.org/officeDocument/2006/math" xmlns:v="urn:schemas-microsoft-com:vml" xmlns:wp14="http://schemas.microsoft.com/office/word/2010/wordprocessingDrawing" xmlns:wp="http://schemas.openxmlformats.org/drawingml/2006/wordprocessingDrawing" xmlns:w10="urn:schemas-microsoft-com:office:word" xmlns:w="http://schemas.openxmlformats.org/wordprocessingml/2006/main" xmlns:w14="http://schemas.microsoft.com/office/word/2010/wordml" xmlns:w15="http://schemas.microsoft.com/office/word/2012/wordml" xmlns:w16cid="http://schemas.microsoft.com/office/word/2016/wordml/cid" xmlns:w16se="http://schemas.microsoft.com/office/word/2015/wordml/symex" xmlns:wpg="http://schemas.microsoft.com/office/word/2010/wordprocessingGroup" xmlns:wpi="http://schemas.microsoft.com/office/word/2010/wordprocessingInk" xmlns:wne="http://schemas.microsoft.com/office/word/2006/wordml" xmlns:wps="http://schemas.microsoft.com/office/word/2010/wordprocessingShape" mc:Ignorable="w14 w15 w16se w16cid wp14">
   <w:endnote w:type="separator" w:id="-1">
     <w:p>
       <w:pPr>
@@ -972,7 +1057,7 @@
 </file>
 
 <file path=word/footer1.xml><?xml version="1.0" encoding="utf-8"?>
-<w:ftr xmlns:wpc="http://schemas.microsoft.com/office/word/2010/wordprocessingCanvas" xmlns:cx="http://schemas.microsoft.com/office/drawing/2014/chartex" xmlns:cx1="http://schemas.microsoft.com/office/drawing/2015/9/8/chartex" xmlns:mc="http://schemas.openxmlformats.org/markup-compatibility/2006" xmlns:o="urn:schemas-microsoft-com:office:office" xmlns:r="http://schemas.openxmlformats.org/officeDocument/2006/relationships" xmlns:m="http://schemas.openxmlformats.org/officeDocument/2006/math" xmlns:v="urn:schemas-microsoft-com:vml" xmlns:wp14="http://schemas.microsoft.com/office/word/2010/wordprocessingDrawing" xmlns:wp="http://schemas.openxmlformats.org/drawingml/2006/wordprocessingDrawing" xmlns:w10="urn:schemas-microsoft-com:office:word" xmlns:w="http://schemas.openxmlformats.org/wordprocessingml/2006/main" xmlns:w14="http://schemas.microsoft.com/office/word/2010/wordml" xmlns:w15="http://schemas.microsoft.com/office/word/2012/wordml" xmlns:w16se="http://schemas.microsoft.com/office/word/2015/wordml/symex" xmlns:wpg="http://schemas.microsoft.com/office/word/2010/wordprocessingGroup" xmlns:wpi="http://schemas.microsoft.com/office/word/2010/wordprocessingInk" xmlns:wne="http://schemas.microsoft.com/office/word/2006/wordml" xmlns:wps="http://schemas.microsoft.com/office/word/2010/wordprocessingShape" mc:Ignorable="w14 w15 w16se wp14">
+<w:ftr xmlns:wpc="http://schemas.microsoft.com/office/word/2010/wordprocessingCanvas" xmlns:cx="http://schemas.microsoft.com/office/drawing/2014/chartex" xmlns:cx1="http://schemas.microsoft.com/office/drawing/2015/9/8/chartex" xmlns:cx2="http://schemas.microsoft.com/office/drawing/2015/10/21/chartex" xmlns:cx3="http://schemas.microsoft.com/office/drawing/2016/5/9/chartex" xmlns:cx4="http://schemas.microsoft.com/office/drawing/2016/5/10/chartex" xmlns:cx5="http://schemas.microsoft.com/office/drawing/2016/5/11/chartex" xmlns:cx6="http://schemas.microsoft.com/office/drawing/2016/5/12/chartex" xmlns:cx7="http://schemas.microsoft.com/office/drawing/2016/5/13/chartex" xmlns:cx8="http://schemas.microsoft.com/office/drawing/2016/5/14/chartex" xmlns:mc="http://schemas.openxmlformats.org/markup-compatibility/2006" xmlns:aink="http://schemas.microsoft.com/office/drawing/2016/ink" xmlns:am3d="http://schemas.microsoft.com/office/drawing/2017/model3d" xmlns:o="urn:schemas-microsoft-com:office:office" xmlns:r="http://schemas.openxmlformats.org/officeDocument/2006/relationships" xmlns:m="http://schemas.openxmlformats.org/officeDocument/2006/math" xmlns:v="urn:schemas-microsoft-com:vml" xmlns:wp14="http://schemas.microsoft.com/office/word/2010/wordprocessingDrawing" xmlns:wp="http://schemas.openxmlformats.org/drawingml/2006/wordprocessingDrawing" xmlns:w10="urn:schemas-microsoft-com:office:word" xmlns:w="http://schemas.openxmlformats.org/wordprocessingml/2006/main" xmlns:w14="http://schemas.microsoft.com/office/word/2010/wordml" xmlns:w15="http://schemas.microsoft.com/office/word/2012/wordml" xmlns:w16cid="http://schemas.microsoft.com/office/word/2016/wordml/cid" xmlns:w16se="http://schemas.microsoft.com/office/word/2015/wordml/symex" xmlns:wpg="http://schemas.microsoft.com/office/word/2010/wordprocessingGroup" xmlns:wpi="http://schemas.microsoft.com/office/word/2010/wordprocessingInk" xmlns:wne="http://schemas.microsoft.com/office/word/2006/wordml" xmlns:wps="http://schemas.microsoft.com/office/word/2010/wordprocessingShape" mc:Ignorable="w14 w15 w16se w16cid wp14">
   <w:p>
     <w:pPr>
       <w:pStyle w:val="Footer"/>
@@ -982,7 +1067,7 @@
 </file>
 
 <file path=word/footer2.xml><?xml version="1.0" encoding="utf-8"?>
-<w:ftr xmlns:wpc="http://schemas.microsoft.com/office/word/2010/wordprocessingCanvas" xmlns:cx="http://schemas.microsoft.com/office/drawing/2014/chartex" xmlns:cx1="http://schemas.microsoft.com/office/drawing/2015/9/8/chartex" xmlns:mc="http://schemas.openxmlformats.org/markup-compatibility/2006" xmlns:o="urn:schemas-microsoft-com:office:office" xmlns:r="http://schemas.openxmlformats.org/officeDocument/2006/relationships" xmlns:m="http://schemas.openxmlformats.org/officeDocument/2006/math" xmlns:v="urn:schemas-microsoft-com:vml" xmlns:wp14="http://schemas.microsoft.com/office/word/2010/wordprocessingDrawing" xmlns:wp="http://schemas.openxmlformats.org/drawingml/2006/wordprocessingDrawing" xmlns:w10="urn:schemas-microsoft-com:office:word" xmlns:w="http://schemas.openxmlformats.org/wordprocessingml/2006/main" xmlns:w14="http://schemas.microsoft.com/office/word/2010/wordml" xmlns:w15="http://schemas.microsoft.com/office/word/2012/wordml" xmlns:w16se="http://schemas.microsoft.com/office/word/2015/wordml/symex" xmlns:wpg="http://schemas.microsoft.com/office/word/2010/wordprocessingGroup" xmlns:wpi="http://schemas.microsoft.com/office/word/2010/wordprocessingInk" xmlns:wne="http://schemas.microsoft.com/office/word/2006/wordml" xmlns:wps="http://schemas.microsoft.com/office/word/2010/wordprocessingShape" mc:Ignorable="w14 w15 w16se wp14">
+<w:ftr xmlns:wpc="http://schemas.microsoft.com/office/word/2010/wordprocessingCanvas" xmlns:cx="http://schemas.microsoft.com/office/drawing/2014/chartex" xmlns:cx1="http://schemas.microsoft.com/office/drawing/2015/9/8/chartex" xmlns:cx2="http://schemas.microsoft.com/office/drawing/2015/10/21/chartex" xmlns:cx3="http://schemas.microsoft.com/office/drawing/2016/5/9/chartex" xmlns:cx4="http://schemas.microsoft.com/office/drawing/2016/5/10/chartex" xmlns:cx5="http://schemas.microsoft.com/office/drawing/2016/5/11/chartex" xmlns:cx6="http://schemas.microsoft.com/office/drawing/2016/5/12/chartex" xmlns:cx7="http://schemas.microsoft.com/office/drawing/2016/5/13/chartex" xmlns:cx8="http://schemas.microsoft.com/office/drawing/2016/5/14/chartex" xmlns:mc="http://schemas.openxmlformats.org/markup-compatibility/2006" xmlns:aink="http://schemas.microsoft.com/office/drawing/2016/ink" xmlns:am3d="http://schemas.microsoft.com/office/drawing/2017/model3d" xmlns:o="urn:schemas-microsoft-com:office:office" xmlns:r="http://schemas.openxmlformats.org/officeDocument/2006/relationships" xmlns:m="http://schemas.openxmlformats.org/officeDocument/2006/math" xmlns:v="urn:schemas-microsoft-com:vml" xmlns:wp14="http://schemas.microsoft.com/office/word/2010/wordprocessingDrawing" xmlns:wp="http://schemas.openxmlformats.org/drawingml/2006/wordprocessingDrawing" xmlns:w10="urn:schemas-microsoft-com:office:word" xmlns:w="http://schemas.openxmlformats.org/wordprocessingml/2006/main" xmlns:w14="http://schemas.microsoft.com/office/word/2010/wordml" xmlns:w15="http://schemas.microsoft.com/office/word/2012/wordml" xmlns:w16cid="http://schemas.microsoft.com/office/word/2016/wordml/cid" xmlns:w16se="http://schemas.microsoft.com/office/word/2015/wordml/symex" xmlns:wpg="http://schemas.microsoft.com/office/word/2010/wordprocessingGroup" xmlns:wpi="http://schemas.microsoft.com/office/word/2010/wordprocessingInk" xmlns:wne="http://schemas.microsoft.com/office/word/2006/wordml" xmlns:wps="http://schemas.microsoft.com/office/word/2010/wordprocessingShape" mc:Ignorable="w14 w15 w16se w16cid wp14">
   <w:p>
     <w:pPr>
       <w:pStyle w:val="Footer"/>
@@ -992,7 +1077,7 @@
 </file>
 
 <file path=word/footer3.xml><?xml version="1.0" encoding="utf-8"?>
-<w:ftr xmlns:wpc="http://schemas.microsoft.com/office/word/2010/wordprocessingCanvas" xmlns:cx="http://schemas.microsoft.com/office/drawing/2014/chartex" xmlns:cx1="http://schemas.microsoft.com/office/drawing/2015/9/8/chartex" xmlns:mc="http://schemas.openxmlformats.org/markup-compatibility/2006" xmlns:o="urn:schemas-microsoft-com:office:office" xmlns:r="http://schemas.openxmlformats.org/officeDocument/2006/relationships" xmlns:m="http://schemas.openxmlformats.org/officeDocument/2006/math" xmlns:v="urn:schemas-microsoft-com:vml" xmlns:wp14="http://schemas.microsoft.com/office/word/2010/wordprocessingDrawing" xmlns:wp="http://schemas.openxmlformats.org/drawingml/2006/wordprocessingDrawing" xmlns:w10="urn:schemas-microsoft-com:office:word" xmlns:w="http://schemas.openxmlformats.org/wordprocessingml/2006/main" xmlns:w14="http://schemas.microsoft.com/office/word/2010/wordml" xmlns:w15="http://schemas.microsoft.com/office/word/2012/wordml" xmlns:w16se="http://schemas.microsoft.com/office/word/2015/wordml/symex" xmlns:wpg="http://schemas.microsoft.com/office/word/2010/wordprocessingGroup" xmlns:wpi="http://schemas.microsoft.com/office/word/2010/wordprocessingInk" xmlns:wne="http://schemas.microsoft.com/office/word/2006/wordml" xmlns:wps="http://schemas.microsoft.com/office/word/2010/wordprocessingShape" mc:Ignorable="w14 w15 w16se wp14">
+<w:ftr xmlns:wpc="http://schemas.microsoft.com/office/word/2010/wordprocessingCanvas" xmlns:cx="http://schemas.microsoft.com/office/drawing/2014/chartex" xmlns:cx1="http://schemas.microsoft.com/office/drawing/2015/9/8/chartex" xmlns:cx2="http://schemas.microsoft.com/office/drawing/2015/10/21/chartex" xmlns:cx3="http://schemas.microsoft.com/office/drawing/2016/5/9/chartex" xmlns:cx4="http://schemas.microsoft.com/office/drawing/2016/5/10/chartex" xmlns:cx5="http://schemas.microsoft.com/office/drawing/2016/5/11/chartex" xmlns:cx6="http://schemas.microsoft.com/office/drawing/2016/5/12/chartex" xmlns:cx7="http://schemas.microsoft.com/office/drawing/2016/5/13/chartex" xmlns:cx8="http://schemas.microsoft.com/office/drawing/2016/5/14/chartex" xmlns:mc="http://schemas.openxmlformats.org/markup-compatibility/2006" xmlns:aink="http://schemas.microsoft.com/office/drawing/2016/ink" xmlns:am3d="http://schemas.microsoft.com/office/drawing/2017/model3d" xmlns:o="urn:schemas-microsoft-com:office:office" xmlns:r="http://schemas.openxmlformats.org/officeDocument/2006/relationships" xmlns:m="http://schemas.openxmlformats.org/officeDocument/2006/math" xmlns:v="urn:schemas-microsoft-com:vml" xmlns:wp14="http://schemas.microsoft.com/office/word/2010/wordprocessingDrawing" xmlns:wp="http://schemas.openxmlformats.org/drawingml/2006/wordprocessingDrawing" xmlns:w10="urn:schemas-microsoft-com:office:word" xmlns:w="http://schemas.openxmlformats.org/wordprocessingml/2006/main" xmlns:w14="http://schemas.microsoft.com/office/word/2010/wordml" xmlns:w15="http://schemas.microsoft.com/office/word/2012/wordml" xmlns:w16cid="http://schemas.microsoft.com/office/word/2016/wordml/cid" xmlns:w16se="http://schemas.microsoft.com/office/word/2015/wordml/symex" xmlns:wpg="http://schemas.microsoft.com/office/word/2010/wordprocessingGroup" xmlns:wpi="http://schemas.microsoft.com/office/word/2010/wordprocessingInk" xmlns:wne="http://schemas.microsoft.com/office/word/2006/wordml" xmlns:wps="http://schemas.microsoft.com/office/word/2010/wordprocessingShape" mc:Ignorable="w14 w15 w16se w16cid wp14">
   <w:p>
     <w:pPr>
       <w:pStyle w:val="Footer"/>
@@ -1002,7 +1087,7 @@
 </file>
 
 <file path=word/footnotes.xml><?xml version="1.0" encoding="utf-8"?>
-<w:footnotes xmlns:wpc="http://schemas.microsoft.com/office/word/2010/wordprocessingCanvas" xmlns:cx="http://schemas.microsoft.com/office/drawing/2014/chartex" xmlns:cx1="http://schemas.microsoft.com/office/drawing/2015/9/8/chartex" xmlns:mc="http://schemas.openxmlformats.org/markup-compatibility/2006" xmlns:o="urn:schemas-microsoft-com:office:office" xmlns:r="http://schemas.openxmlformats.org/officeDocument/2006/relationships" xmlns:m="http://schemas.openxmlformats.org/officeDocument/2006/math" xmlns:v="urn:schemas-microsoft-com:vml" xmlns:wp14="http://schemas.microsoft.com/office/word/2010/wordprocessingDrawing" xmlns:wp="http://schemas.openxmlformats.org/drawingml/2006/wordprocessingDrawing" xmlns:w10="urn:schemas-microsoft-com:office:word" xmlns:w="http://schemas.openxmlformats.org/wordprocessingml/2006/main" xmlns:w14="http://schemas.microsoft.com/office/word/2010/wordml" xmlns:w15="http://schemas.microsoft.com/office/word/2012/wordml" xmlns:w16se="http://schemas.microsoft.com/office/word/2015/wordml/symex" xmlns:wpg="http://schemas.microsoft.com/office/word/2010/wordprocessingGroup" xmlns:wpi="http://schemas.microsoft.com/office/word/2010/wordprocessingInk" xmlns:wne="http://schemas.microsoft.com/office/word/2006/wordml" xmlns:wps="http://schemas.microsoft.com/office/word/2010/wordprocessingShape" mc:Ignorable="w14 w15 w16se wp14">
+<w:footnotes xmlns:wpc="http://schemas.microsoft.com/office/word/2010/wordprocessingCanvas" xmlns:cx="http://schemas.microsoft.com/office/drawing/2014/chartex" xmlns:cx1="http://schemas.microsoft.com/office/drawing/2015/9/8/chartex" xmlns:cx2="http://schemas.microsoft.com/office/drawing/2015/10/21/chartex" xmlns:cx3="http://schemas.microsoft.com/office/drawing/2016/5/9/chartex" xmlns:cx4="http://schemas.microsoft.com/office/drawing/2016/5/10/chartex" xmlns:cx5="http://schemas.microsoft.com/office/drawing/2016/5/11/chartex" xmlns:cx6="http://schemas.microsoft.com/office/drawing/2016/5/12/chartex" xmlns:cx7="http://schemas.microsoft.com/office/drawing/2016/5/13/chartex" xmlns:cx8="http://schemas.microsoft.com/office/drawing/2016/5/14/chartex" xmlns:mc="http://schemas.openxmlformats.org/markup-compatibility/2006" xmlns:aink="http://schemas.microsoft.com/office/drawing/2016/ink" xmlns:am3d="http://schemas.microsoft.com/office/drawing/2017/model3d" xmlns:o="urn:schemas-microsoft-com:office:office" xmlns:r="http://schemas.openxmlformats.org/officeDocument/2006/relationships" xmlns:m="http://schemas.openxmlformats.org/officeDocument/2006/math" xmlns:v="urn:schemas-microsoft-com:vml" xmlns:wp14="http://schemas.microsoft.com/office/word/2010/wordprocessingDrawing" xmlns:wp="http://schemas.openxmlformats.org/drawingml/2006/wordprocessingDrawing" xmlns:w10="urn:schemas-microsoft-com:office:word" xmlns:w="http://schemas.openxmlformats.org/wordprocessingml/2006/main" xmlns:w14="http://schemas.microsoft.com/office/word/2010/wordml" xmlns:w15="http://schemas.microsoft.com/office/word/2012/wordml" xmlns:w16cid="http://schemas.microsoft.com/office/word/2016/wordml/cid" xmlns:w16se="http://schemas.microsoft.com/office/word/2015/wordml/symex" xmlns:wpg="http://schemas.microsoft.com/office/word/2010/wordprocessingGroup" xmlns:wpi="http://schemas.microsoft.com/office/word/2010/wordprocessingInk" xmlns:wne="http://schemas.microsoft.com/office/word/2006/wordml" xmlns:wps="http://schemas.microsoft.com/office/word/2010/wordprocessingShape" mc:Ignorable="w14 w15 w16se w16cid wp14">
   <w:footnote w:type="separator" w:id="-1">
     <w:p>
       <w:pPr>
@@ -1027,7 +1112,7 @@
 </file>
 
 <file path=word/header1.xml><?xml version="1.0" encoding="utf-8"?>
-<w:hdr xmlns:wpc="http://schemas.microsoft.com/office/word/2010/wordprocessingCanvas" xmlns:cx="http://schemas.microsoft.com/office/drawing/2014/chartex" xmlns:cx1="http://schemas.microsoft.com/office/drawing/2015/9/8/chartex" xmlns:mc="http://schemas.openxmlformats.org/markup-compatibility/2006" xmlns:o="urn:schemas-microsoft-com:office:office" xmlns:r="http://schemas.openxmlformats.org/officeDocument/2006/relationships" xmlns:m="http://schemas.openxmlformats.org/officeDocument/2006/math" xmlns:v="urn:schemas-microsoft-com:vml" xmlns:wp14="http://schemas.microsoft.com/office/word/2010/wordprocessingDrawing" xmlns:wp="http://schemas.openxmlformats.org/drawingml/2006/wordprocessingDrawing" xmlns:w10="urn:schemas-microsoft-com:office:word" xmlns:w="http://schemas.openxmlformats.org/wordprocessingml/2006/main" xmlns:w14="http://schemas.microsoft.com/office/word/2010/wordml" xmlns:w15="http://schemas.microsoft.com/office/word/2012/wordml" xmlns:w16se="http://schemas.microsoft.com/office/word/2015/wordml/symex" xmlns:wpg="http://schemas.microsoft.com/office/word/2010/wordprocessingGroup" xmlns:wpi="http://schemas.microsoft.com/office/word/2010/wordprocessingInk" xmlns:wne="http://schemas.microsoft.com/office/word/2006/wordml" xmlns:wps="http://schemas.microsoft.com/office/word/2010/wordprocessingShape" mc:Ignorable="w14 w15 w16se wp14">
+<w:hdr xmlns:wpc="http://schemas.microsoft.com/office/word/2010/wordprocessingCanvas" xmlns:cx="http://schemas.microsoft.com/office/drawing/2014/chartex" xmlns:cx1="http://schemas.microsoft.com/office/drawing/2015/9/8/chartex" xmlns:cx2="http://schemas.microsoft.com/office/drawing/2015/10/21/chartex" xmlns:cx3="http://schemas.microsoft.com/office/drawing/2016/5/9/chartex" xmlns:cx4="http://schemas.microsoft.com/office/drawing/2016/5/10/chartex" xmlns:cx5="http://schemas.microsoft.com/office/drawing/2016/5/11/chartex" xmlns:cx6="http://schemas.microsoft.com/office/drawing/2016/5/12/chartex" xmlns:cx7="http://schemas.microsoft.com/office/drawing/2016/5/13/chartex" xmlns:cx8="http://schemas.microsoft.com/office/drawing/2016/5/14/chartex" xmlns:mc="http://schemas.openxmlformats.org/markup-compatibility/2006" xmlns:aink="http://schemas.microsoft.com/office/drawing/2016/ink" xmlns:am3d="http://schemas.microsoft.com/office/drawing/2017/model3d" xmlns:o="urn:schemas-microsoft-com:office:office" xmlns:r="http://schemas.openxmlformats.org/officeDocument/2006/relationships" xmlns:m="http://schemas.openxmlformats.org/officeDocument/2006/math" xmlns:v="urn:schemas-microsoft-com:vml" xmlns:wp14="http://schemas.microsoft.com/office/word/2010/wordprocessingDrawing" xmlns:wp="http://schemas.openxmlformats.org/drawingml/2006/wordprocessingDrawing" xmlns:w10="urn:schemas-microsoft-com:office:word" xmlns:w="http://schemas.openxmlformats.org/wordprocessingml/2006/main" xmlns:w14="http://schemas.microsoft.com/office/word/2010/wordml" xmlns:w15="http://schemas.microsoft.com/office/word/2012/wordml" xmlns:w16cid="http://schemas.microsoft.com/office/word/2016/wordml/cid" xmlns:w16se="http://schemas.microsoft.com/office/word/2015/wordml/symex" xmlns:wpg="http://schemas.microsoft.com/office/word/2010/wordprocessingGroup" xmlns:wpi="http://schemas.microsoft.com/office/word/2010/wordprocessingInk" xmlns:wne="http://schemas.microsoft.com/office/word/2006/wordml" xmlns:wps="http://schemas.microsoft.com/office/word/2010/wordprocessingShape" mc:Ignorable="w14 w15 w16se w16cid wp14">
   <w:p>
     <w:pPr>
       <w:pStyle w:val="Header"/>
@@ -1037,7 +1122,7 @@
 </file>
 
 <file path=word/header2.xml><?xml version="1.0" encoding="utf-8"?>
-<w:hdr xmlns:wpc="http://schemas.microsoft.com/office/word/2010/wordprocessingCanvas" xmlns:cx="http://schemas.microsoft.com/office/drawing/2014/chartex" xmlns:cx1="http://schemas.microsoft.com/office/drawing/2015/9/8/chartex" xmlns:mc="http://schemas.openxmlformats.org/markup-compatibility/2006" xmlns:o="urn:schemas-microsoft-com:office:office" xmlns:r="http://schemas.openxmlformats.org/officeDocument/2006/relationships" xmlns:m="http://schemas.openxmlformats.org/officeDocument/2006/math" xmlns:v="urn:schemas-microsoft-com:vml" xmlns:wp14="http://schemas.microsoft.com/office/word/2010/wordprocessingDrawing" xmlns:wp="http://schemas.openxmlformats.org/drawingml/2006/wordprocessingDrawing" xmlns:w10="urn:schemas-microsoft-com:office:word" xmlns:w="http://schemas.openxmlformats.org/wordprocessingml/2006/main" xmlns:w14="http://schemas.microsoft.com/office/word/2010/wordml" xmlns:w15="http://schemas.microsoft.com/office/word/2012/wordml" xmlns:w16se="http://schemas.microsoft.com/office/word/2015/wordml/symex" xmlns:wpg="http://schemas.microsoft.com/office/word/2010/wordprocessingGroup" xmlns:wpi="http://schemas.microsoft.com/office/word/2010/wordprocessingInk" xmlns:wne="http://schemas.microsoft.com/office/word/2006/wordml" xmlns:wps="http://schemas.microsoft.com/office/word/2010/wordprocessingShape" mc:Ignorable="w14 w15 w16se wp14">
+<w:hdr xmlns:wpc="http://schemas.microsoft.com/office/word/2010/wordprocessingCanvas" xmlns:cx="http://schemas.microsoft.com/office/drawing/2014/chartex" xmlns:cx1="http://schemas.microsoft.com/office/drawing/2015/9/8/chartex" xmlns:cx2="http://schemas.microsoft.com/office/drawing/2015/10/21/chartex" xmlns:cx3="http://schemas.microsoft.com/office/drawing/2016/5/9/chartex" xmlns:cx4="http://schemas.microsoft.com/office/drawing/2016/5/10/chartex" xmlns:cx5="http://schemas.microsoft.com/office/drawing/2016/5/11/chartex" xmlns:cx6="http://schemas.microsoft.com/office/drawing/2016/5/12/chartex" xmlns:cx7="http://schemas.microsoft.com/office/drawing/2016/5/13/chartex" xmlns:cx8="http://schemas.microsoft.com/office/drawing/2016/5/14/chartex" xmlns:mc="http://schemas.openxmlformats.org/markup-compatibility/2006" xmlns:aink="http://schemas.microsoft.com/office/drawing/2016/ink" xmlns:am3d="http://schemas.microsoft.com/office/drawing/2017/model3d" xmlns:o="urn:schemas-microsoft-com:office:office" xmlns:r="http://schemas.openxmlformats.org/officeDocument/2006/relationships" xmlns:m="http://schemas.openxmlformats.org/officeDocument/2006/math" xmlns:v="urn:schemas-microsoft-com:vml" xmlns:wp14="http://schemas.microsoft.com/office/word/2010/wordprocessingDrawing" xmlns:wp="http://schemas.openxmlformats.org/drawingml/2006/wordprocessingDrawing" xmlns:w10="urn:schemas-microsoft-com:office:word" xmlns:w="http://schemas.openxmlformats.org/wordprocessingml/2006/main" xmlns:w14="http://schemas.microsoft.com/office/word/2010/wordml" xmlns:w15="http://schemas.microsoft.com/office/word/2012/wordml" xmlns:w16cid="http://schemas.microsoft.com/office/word/2016/wordml/cid" xmlns:w16se="http://schemas.microsoft.com/office/word/2015/wordml/symex" xmlns:wpg="http://schemas.microsoft.com/office/word/2010/wordprocessingGroup" xmlns:wpi="http://schemas.microsoft.com/office/word/2010/wordprocessingInk" xmlns:wne="http://schemas.microsoft.com/office/word/2006/wordml" xmlns:wps="http://schemas.microsoft.com/office/word/2010/wordprocessingShape" mc:Ignorable="w14 w15 w16se w16cid wp14">
   <w:p>
     <w:pPr>
       <w:pStyle w:val="Header"/>
@@ -1058,7 +1143,7 @@
 </file>
 
 <file path=word/header3.xml><?xml version="1.0" encoding="utf-8"?>
-<w:hdr xmlns:wpc="http://schemas.microsoft.com/office/word/2010/wordprocessingCanvas" xmlns:cx="http://schemas.microsoft.com/office/drawing/2014/chartex" xmlns:cx1="http://schemas.microsoft.com/office/drawing/2015/9/8/chartex" xmlns:mc="http://schemas.openxmlformats.org/markup-compatibility/2006" xmlns:o="urn:schemas-microsoft-com:office:office" xmlns:r="http://schemas.openxmlformats.org/officeDocument/2006/relationships" xmlns:m="http://schemas.openxmlformats.org/officeDocument/2006/math" xmlns:v="urn:schemas-microsoft-com:vml" xmlns:wp14="http://schemas.microsoft.com/office/word/2010/wordprocessingDrawing" xmlns:wp="http://schemas.openxmlformats.org/drawingml/2006/wordprocessingDrawing" xmlns:w10="urn:schemas-microsoft-com:office:word" xmlns:w="http://schemas.openxmlformats.org/wordprocessingml/2006/main" xmlns:w14="http://schemas.microsoft.com/office/word/2010/wordml" xmlns:w15="http://schemas.microsoft.com/office/word/2012/wordml" xmlns:w16se="http://schemas.microsoft.com/office/word/2015/wordml/symex" xmlns:wpg="http://schemas.microsoft.com/office/word/2010/wordprocessingGroup" xmlns:wpi="http://schemas.microsoft.com/office/word/2010/wordprocessingInk" xmlns:wne="http://schemas.microsoft.com/office/word/2006/wordml" xmlns:wps="http://schemas.microsoft.com/office/word/2010/wordprocessingShape" mc:Ignorable="w14 w15 w16se wp14">
+<w:hdr xmlns:wpc="http://schemas.microsoft.com/office/word/2010/wordprocessingCanvas" xmlns:cx="http://schemas.microsoft.com/office/drawing/2014/chartex" xmlns:cx1="http://schemas.microsoft.com/office/drawing/2015/9/8/chartex" xmlns:cx2="http://schemas.microsoft.com/office/drawing/2015/10/21/chartex" xmlns:cx3="http://schemas.microsoft.com/office/drawing/2016/5/9/chartex" xmlns:cx4="http://schemas.microsoft.com/office/drawing/2016/5/10/chartex" xmlns:cx5="http://schemas.microsoft.com/office/drawing/2016/5/11/chartex" xmlns:cx6="http://schemas.microsoft.com/office/drawing/2016/5/12/chartex" xmlns:cx7="http://schemas.microsoft.com/office/drawing/2016/5/13/chartex" xmlns:cx8="http://schemas.microsoft.com/office/drawing/2016/5/14/chartex" xmlns:mc="http://schemas.openxmlformats.org/markup-compatibility/2006" xmlns:aink="http://schemas.microsoft.com/office/drawing/2016/ink" xmlns:am3d="http://schemas.microsoft.com/office/drawing/2017/model3d" xmlns:o="urn:schemas-microsoft-com:office:office" xmlns:r="http://schemas.openxmlformats.org/officeDocument/2006/relationships" xmlns:m="http://schemas.openxmlformats.org/officeDocument/2006/math" xmlns:v="urn:schemas-microsoft-com:vml" xmlns:wp14="http://schemas.microsoft.com/office/word/2010/wordprocessingDrawing" xmlns:wp="http://schemas.openxmlformats.org/drawingml/2006/wordprocessingDrawing" xmlns:w10="urn:schemas-microsoft-com:office:word" xmlns:w="http://schemas.openxmlformats.org/wordprocessingml/2006/main" xmlns:w14="http://schemas.microsoft.com/office/word/2010/wordml" xmlns:w15="http://schemas.microsoft.com/office/word/2012/wordml" xmlns:w16cid="http://schemas.microsoft.com/office/word/2016/wordml/cid" xmlns:w16se="http://schemas.microsoft.com/office/word/2015/wordml/symex" xmlns:wpg="http://schemas.microsoft.com/office/word/2010/wordprocessingGroup" xmlns:wpi="http://schemas.microsoft.com/office/word/2010/wordprocessingInk" xmlns:wne="http://schemas.microsoft.com/office/word/2006/wordml" xmlns:wps="http://schemas.microsoft.com/office/word/2010/wordprocessingShape" mc:Ignorable="w14 w15 w16se w16cid wp14">
   <w:p>
     <w:pPr>
       <w:pStyle w:val="Header"/>
@@ -1068,7 +1153,7 @@
 </file>
 
 <file path=word/numbering.xml><?xml version="1.0" encoding="utf-8"?>
-<w:numbering xmlns:wpc="http://schemas.microsoft.com/office/word/2010/wordprocessingCanvas" xmlns:cx="http://schemas.microsoft.com/office/drawing/2014/chartex" xmlns:cx1="http://schemas.microsoft.com/office/drawing/2015/9/8/chartex" xmlns:mc="http://schemas.openxmlformats.org/markup-compatibility/2006" xmlns:o="urn:schemas-microsoft-com:office:office" xmlns:r="http://schemas.openxmlformats.org/officeDocument/2006/relationships" xmlns:m="http://schemas.openxmlformats.org/officeDocument/2006/math" xmlns:v="urn:schemas-microsoft-com:vml" xmlns:wp14="http://schemas.microsoft.com/office/word/2010/wordprocessingDrawing" xmlns:wp="http://schemas.openxmlformats.org/drawingml/2006/wordprocessingDrawing" xmlns:w10="urn:schemas-microsoft-com:office:word" xmlns:w="http://schemas.openxmlformats.org/wordprocessingml/2006/main" xmlns:w14="http://schemas.microsoft.com/office/word/2010/wordml" xmlns:w15="http://schemas.microsoft.com/office/word/2012/wordml" xmlns:w16se="http://schemas.microsoft.com/office/word/2015/wordml/symex" xmlns:wpg="http://schemas.microsoft.com/office/word/2010/wordprocessingGroup" xmlns:wpi="http://schemas.microsoft.com/office/word/2010/wordprocessingInk" xmlns:wne="http://schemas.microsoft.com/office/word/2006/wordml" xmlns:wps="http://schemas.microsoft.com/office/word/2010/wordprocessingShape" mc:Ignorable="w14 w15 w16se wp14">
+<w:numbering xmlns:wpc="http://schemas.microsoft.com/office/word/2010/wordprocessingCanvas" xmlns:cx="http://schemas.microsoft.com/office/drawing/2014/chartex" xmlns:cx1="http://schemas.microsoft.com/office/drawing/2015/9/8/chartex" xmlns:cx2="http://schemas.microsoft.com/office/drawing/2015/10/21/chartex" xmlns:cx3="http://schemas.microsoft.com/office/drawing/2016/5/9/chartex" xmlns:cx4="http://schemas.microsoft.com/office/drawing/2016/5/10/chartex" xmlns:cx5="http://schemas.microsoft.com/office/drawing/2016/5/11/chartex" xmlns:cx6="http://schemas.microsoft.com/office/drawing/2016/5/12/chartex" xmlns:cx7="http://schemas.microsoft.com/office/drawing/2016/5/13/chartex" xmlns:cx8="http://schemas.microsoft.com/office/drawing/2016/5/14/chartex" xmlns:mc="http://schemas.openxmlformats.org/markup-compatibility/2006" xmlns:aink="http://schemas.microsoft.com/office/drawing/2016/ink" xmlns:am3d="http://schemas.microsoft.com/office/drawing/2017/model3d" xmlns:o="urn:schemas-microsoft-com:office:office" xmlns:r="http://schemas.openxmlformats.org/officeDocument/2006/relationships" xmlns:m="http://schemas.openxmlformats.org/officeDocument/2006/math" xmlns:v="urn:schemas-microsoft-com:vml" xmlns:wp14="http://schemas.microsoft.com/office/word/2010/wordprocessingDrawing" xmlns:wp="http://schemas.openxmlformats.org/drawingml/2006/wordprocessingDrawing" xmlns:w10="urn:schemas-microsoft-com:office:word" xmlns:w="http://schemas.openxmlformats.org/wordprocessingml/2006/main" xmlns:w14="http://schemas.microsoft.com/office/word/2010/wordml" xmlns:w15="http://schemas.microsoft.com/office/word/2012/wordml" xmlns:w16cid="http://schemas.microsoft.com/office/word/2016/wordml/cid" xmlns:w16se="http://schemas.microsoft.com/office/word/2015/wordml/symex" xmlns:wpg="http://schemas.microsoft.com/office/word/2010/wordprocessingGroup" xmlns:wpi="http://schemas.microsoft.com/office/word/2010/wordprocessingInk" xmlns:wne="http://schemas.microsoft.com/office/word/2006/wordml" xmlns:wps="http://schemas.microsoft.com/office/word/2010/wordprocessingShape" mc:Ignorable="w14 w15 w16se w16cid wp14">
   <w:abstractNum w:abstractNumId="0" w15:restartNumberingAfterBreak="0">
     <w:nsid w:val="6F903F29"/>
     <w:multiLevelType w:val="hybridMultilevel"/>
@@ -1305,7 +1390,7 @@
 </file>
 
 <file path=word/styles.xml><?xml version="1.0" encoding="utf-8"?>
-<w:styles xmlns:mc="http://schemas.openxmlformats.org/markup-compatibility/2006" xmlns:r="http://schemas.openxmlformats.org/officeDocument/2006/relationships" xmlns:w="http://schemas.openxmlformats.org/wordprocessingml/2006/main" xmlns:w14="http://schemas.microsoft.com/office/word/2010/wordml" xmlns:w15="http://schemas.microsoft.com/office/word/2012/wordml" xmlns:w16se="http://schemas.microsoft.com/office/word/2015/wordml/symex" mc:Ignorable="w14 w15 w16se">
+<w:styles xmlns:mc="http://schemas.openxmlformats.org/markup-compatibility/2006" xmlns:r="http://schemas.openxmlformats.org/officeDocument/2006/relationships" xmlns:w="http://schemas.openxmlformats.org/wordprocessingml/2006/main" xmlns:w14="http://schemas.microsoft.com/office/word/2010/wordml" xmlns:w15="http://schemas.microsoft.com/office/word/2012/wordml" xmlns:w16cid="http://schemas.microsoft.com/office/word/2016/wordml/cid" xmlns:w16se="http://schemas.microsoft.com/office/word/2015/wordml/symex" mc:Ignorable="w14 w15 w16se w16cid">
   <w:docDefaults>
     <w:rPrDefault>
       <w:rPr>
@@ -1321,7 +1406,7 @@
       </w:pPr>
     </w:pPrDefault>
   </w:docDefaults>
-  <w:latentStyles w:defLockedState="0" w:defUIPriority="99" w:defSemiHidden="0" w:defUnhideWhenUsed="0" w:defQFormat="0" w:count="371">
+  <w:latentStyles w:defLockedState="0" w:defUIPriority="99" w:defSemiHidden="0" w:defUnhideWhenUsed="0" w:defQFormat="0" w:count="375">
     <w:lsdException w:name="Normal" w:uiPriority="0" w:qFormat="1"/>
     <w:lsdException w:name="heading 1" w:uiPriority="9" w:qFormat="1"/>
     <w:lsdException w:name="heading 2" w:semiHidden="1" w:uiPriority="9" w:unhideWhenUsed="1" w:qFormat="1"/>
@@ -1427,7 +1512,6 @@
     <w:lsdException w:name="HTML Sample" w:semiHidden="1" w:unhideWhenUsed="1"/>
     <w:lsdException w:name="HTML Typewriter" w:semiHidden="1" w:unhideWhenUsed="1"/>
     <w:lsdException w:name="HTML Variable" w:semiHidden="1" w:unhideWhenUsed="1"/>
-    <w:lsdException w:name="Normal Table" w:semiHidden="1" w:unhideWhenUsed="1"/>
     <w:lsdException w:name="annotation subject" w:semiHidden="1" w:unhideWhenUsed="1"/>
     <w:lsdException w:name="No List" w:semiHidden="1" w:unhideWhenUsed="1"/>
     <w:lsdException w:name="Outline List 1" w:semiHidden="1" w:unhideWhenUsed="1"/>
@@ -1471,10 +1555,8 @@
     <w:lsdException w:name="Table Elegant" w:semiHidden="1" w:unhideWhenUsed="1"/>
     <w:lsdException w:name="Table Professional" w:semiHidden="1" w:unhideWhenUsed="1"/>
     <w:lsdException w:name="Table Subtle 1" w:semiHidden="1" w:unhideWhenUsed="1"/>
-    <w:lsdException w:name="Table Subtle 2" w:semiHidden="1" w:unhideWhenUsed="1"/>
     <w:lsdException w:name="Table Web 1" w:semiHidden="1" w:unhideWhenUsed="1"/>
     <w:lsdException w:name="Table Web 2" w:semiHidden="1" w:unhideWhenUsed="1"/>
-    <w:lsdException w:name="Table Web 3" w:semiHidden="1" w:unhideWhenUsed="1"/>
     <w:lsdException w:name="Balloon Text" w:semiHidden="1" w:unhideWhenUsed="1"/>
     <w:lsdException w:name="Table Grid" w:uiPriority="39"/>
     <w:lsdException w:name="Table Theme" w:semiHidden="1" w:unhideWhenUsed="1"/>
@@ -1693,6 +1775,10 @@
     <w:lsdException w:name="List Table 5 Dark Accent 6" w:uiPriority="50"/>
     <w:lsdException w:name="List Table 6 Colorful Accent 6" w:uiPriority="51"/>
     <w:lsdException w:name="List Table 7 Colorful Accent 6" w:uiPriority="52"/>
+    <w:lsdException w:name="Mention" w:semiHidden="1" w:unhideWhenUsed="1"/>
+    <w:lsdException w:name="Smart Hyperlink" w:semiHidden="1" w:unhideWhenUsed="1"/>
+    <w:lsdException w:name="Hashtag" w:semiHidden="1" w:unhideWhenUsed="1"/>
+    <w:lsdException w:name="Unresolved Mention" w:semiHidden="1" w:unhideWhenUsed="1"/>
   </w:latentStyles>
   <w:style w:type="paragraph" w:default="1" w:styleId="Normal">
     <w:name w:val="Normal"/>
@@ -2130,7 +2216,7 @@
 </file>
 
 <file path=customXml/itemProps1.xml><?xml version="1.0" encoding="utf-8"?>
-<ds:datastoreItem xmlns:ds="http://schemas.openxmlformats.org/officeDocument/2006/customXml" ds:itemID="{4C56A585-8719-41FC-AD12-C4039227BE14}">
+<ds:datastoreItem xmlns:ds="http://schemas.openxmlformats.org/officeDocument/2006/customXml" ds:itemID="{B5FFFC7C-D1A6-4FA9-8957-B3D697FC9AAF}">
   <ds:schemaRefs>
     <ds:schemaRef ds:uri="http://schemas.openxmlformats.org/officeDocument/2006/bibliography"/>
   </ds:schemaRefs>

</xml_diff>